<commit_message>
Changed #3 to #6
Changed #3 to #6
</commit_message>
<xml_diff>
--- a/Use Cases/James Gangavarapu/#1 Log In.docx
+++ b/Use Cases/James Gangavarapu/#1 Log In.docx
@@ -116,7 +116,13 @@
               <w:pStyle w:val="ListBullet"/>
             </w:pPr>
             <w:r>
+              <w:t xml:space="preserve">Requirement </w:t>
+            </w:r>
+            <w:r>
               <w:t>1</w:t>
+            </w:r>
+            <w:r>
+              <w:t>.0.1</w:t>
             </w:r>
             <w:r>
               <w:t xml:space="preserve">:  </w:t>
@@ -174,6 +180,8 @@
             <w:r>
               <w:t>The App is open/running</w:t>
             </w:r>
+            <w:bookmarkStart w:id="0" w:name="_GoBack"/>
+            <w:bookmarkEnd w:id="0"/>
           </w:p>
         </w:tc>
       </w:tr>
@@ -278,7 +286,15 @@
               <w:pStyle w:val="ListBullet"/>
             </w:pPr>
             <w:r>
-              <w:t>User does not exist, has to Sign Up</w:t>
+              <w:t xml:space="preserve">User does not exist, </w:t>
+            </w:r>
+            <w:proofErr w:type="gramStart"/>
+            <w:r>
+              <w:t>has to</w:t>
+            </w:r>
+            <w:proofErr w:type="gramEnd"/>
+            <w:r>
+              <w:t xml:space="preserve"> Sign Up</w:t>
             </w:r>
           </w:p>
         </w:tc>
@@ -625,7 +641,21 @@
               <w:rPr>
                 <w:rFonts w:cs="Arial"/>
               </w:rPr>
-              <w:t>App Opens with the Log In Page</w:t>
+              <w:t xml:space="preserve">App Opens with the Log </w:t>
+            </w:r>
+            <w:proofErr w:type="gramStart"/>
+            <w:r>
+              <w:rPr>
+                <w:rFonts w:cs="Arial"/>
+              </w:rPr>
+              <w:t>In</w:t>
+            </w:r>
+            <w:proofErr w:type="gramEnd"/>
+            <w:r>
+              <w:rPr>
+                <w:rFonts w:cs="Arial"/>
+              </w:rPr>
+              <w:t xml:space="preserve"> Page</w:t>
             </w:r>
           </w:p>
         </w:tc>
@@ -830,7 +860,21 @@
               <w:rPr>
                 <w:rFonts w:cs="Arial"/>
               </w:rPr>
-              <w:t>If Log In Successful, user is taken to List Page</w:t>
+              <w:t xml:space="preserve">If Log </w:t>
+            </w:r>
+            <w:proofErr w:type="gramStart"/>
+            <w:r>
+              <w:rPr>
+                <w:rFonts w:cs="Arial"/>
+              </w:rPr>
+              <w:t>In</w:t>
+            </w:r>
+            <w:proofErr w:type="gramEnd"/>
+            <w:r>
+              <w:rPr>
+                <w:rFonts w:cs="Arial"/>
+              </w:rPr>
+              <w:t xml:space="preserve"> Successful, user is taken to List Page</w:t>
             </w:r>
             <w:r>
               <w:rPr>
@@ -1322,7 +1366,21 @@
               <w:rPr>
                 <w:rFonts w:cs="Arial"/>
               </w:rPr>
-              <w:t>Log In Page is reloaded</w:t>
+              <w:t xml:space="preserve">Log </w:t>
+            </w:r>
+            <w:proofErr w:type="gramStart"/>
+            <w:r>
+              <w:rPr>
+                <w:rFonts w:cs="Arial"/>
+              </w:rPr>
+              <w:t>In</w:t>
+            </w:r>
+            <w:proofErr w:type="gramEnd"/>
+            <w:r>
+              <w:rPr>
+                <w:rFonts w:cs="Arial"/>
+              </w:rPr>
+              <w:t xml:space="preserve"> Page is reloaded</w:t>
             </w:r>
           </w:p>
         </w:tc>
@@ -1534,7 +1592,21 @@
               <w:rPr>
                 <w:rFonts w:cs="Arial"/>
               </w:rPr>
-              <w:t xml:space="preserve">If Log In Successful, user is taken to List Page </w:t>
+              <w:t xml:space="preserve">If Log </w:t>
+            </w:r>
+            <w:proofErr w:type="gramStart"/>
+            <w:r>
+              <w:rPr>
+                <w:rFonts w:cs="Arial"/>
+              </w:rPr>
+              <w:t>In</w:t>
+            </w:r>
+            <w:proofErr w:type="gramEnd"/>
+            <w:r>
+              <w:rPr>
+                <w:rFonts w:cs="Arial"/>
+              </w:rPr>
+              <w:t xml:space="preserve"> Successful, user is taken to List Page </w:t>
             </w:r>
           </w:p>
         </w:tc>
@@ -2179,7 +2251,15 @@
               <w:pStyle w:val="ListBullet"/>
             </w:pPr>
             <w:r>
-              <w:t>“Wrong Password” or “User ID Does not Exist”</w:t>
+              <w:t xml:space="preserve">“Wrong Password” or “User ID Does </w:t>
+            </w:r>
+            <w:proofErr w:type="gramStart"/>
+            <w:r>
+              <w:t>not</w:t>
+            </w:r>
+            <w:proofErr w:type="gramEnd"/>
+            <w:r>
+              <w:t xml:space="preserve"> Exist”</w:t>
             </w:r>
           </w:p>
         </w:tc>
@@ -2235,12 +2315,7 @@
               <w:pStyle w:val="ListBullet"/>
             </w:pPr>
             <w:r>
-              <w:t>The users must have a pre-existing User ID and the related</w:t>
-            </w:r>
-            <w:bookmarkStart w:id="0" w:name="_GoBack"/>
-            <w:bookmarkEnd w:id="0"/>
-            <w:r>
-              <w:t xml:space="preserve"> Password</w:t>
+              <w:t>The users must have a pre-existing User ID and the related Password</w:t>
             </w:r>
           </w:p>
         </w:tc>
@@ -2579,7 +2654,7 @@
     <w:lsdException w:name="Table Web 2" w:semiHidden="1" w:unhideWhenUsed="1"/>
     <w:lsdException w:name="Table Web 3" w:semiHidden="1" w:unhideWhenUsed="1"/>
     <w:lsdException w:name="Balloon Text" w:semiHidden="1" w:unhideWhenUsed="1"/>
-    <w:lsdException w:name="Table Grid" w:semiHidden="1" w:uiPriority="59" w:unhideWhenUsed="1"/>
+    <w:lsdException w:name="Table Grid" w:uiPriority="59"/>
     <w:lsdException w:name="Table Theme" w:semiHidden="1" w:unhideWhenUsed="1"/>
     <w:lsdException w:name="Placeholder Text" w:semiHidden="1"/>
     <w:lsdException w:name="No Spacing" w:uiPriority="1" w:qFormat="1"/>

</xml_diff>